<commit_message>
Updated dute to Judje mistake in the tests
</commit_message>
<xml_diff>
--- a/08.OOP - Advanced/OOP-Advanced-Interfaces-And-Abstraction-Exercises.docx
+++ b/08.OOP - Advanced/OOP-Advanced-Interfaces-And-Abstraction-Exercises.docx
@@ -10,7 +10,6 @@
           <w:sz w:val="52"/>
         </w:rPr>
       </w:pPr>
-      <w:proofErr w:type="spellStart"/>
       <w:r>
         <w:rPr>
           <w:sz w:val="52"/>
@@ -18,7 +17,6 @@
         </w:rPr>
         <w:t>Exercises</w:t>
       </w:r>
-      <w:proofErr w:type="spellEnd"/>
       <w:r>
         <w:rPr>
           <w:sz w:val="52"/>
@@ -7504,13 +7502,8 @@
       <w:r>
         <w:t>)</w:t>
       </w:r>
-      <w:proofErr w:type="gramStart"/>
-      <w:r>
-        <w:t>,</w:t>
-      </w:r>
-      <w:proofErr w:type="gramEnd"/>
-      <w:r>
-        <w:t xml:space="preserve"> print a line with the results of each Remove operation separated </w:t>
+      <w:r>
+        <w:t xml:space="preserve">, print a line with the results of each Remove operation separated </w:t>
       </w:r>
       <w:r>
         <w:t>by spaces.</w:t>
@@ -8468,13 +8461,8 @@
         <w:ind w:left="0" w:firstLine="0"/>
         <w:jc w:val="both"/>
       </w:pPr>
-      <w:proofErr w:type="spellStart"/>
-      <w:r>
-        <w:t>MooD</w:t>
-      </w:r>
-      <w:proofErr w:type="spellEnd"/>
-      <w:r>
-        <w:t xml:space="preserve"> 3</w:t>
+      <w:r>
+        <w:t>MooD 3</w:t>
       </w:r>
     </w:p>
     <w:p>
@@ -8488,35 +8476,17 @@
         <w:rPr>
           <w:b/>
         </w:rPr>
-        <w:t xml:space="preserve">3 </w:t>
-      </w:r>
-      <w:proofErr w:type="spellStart"/>
-      <w:r>
-        <w:rPr>
-          <w:b/>
-        </w:rPr>
-        <w:t>MooD</w:t>
-      </w:r>
-      <w:proofErr w:type="spellEnd"/>
-      <w:r>
-        <w:t xml:space="preserve">. Your employees have gone on summer vacation. But there is a problem in the application and you are on your own. So the problem is how to store the information for the players. The best approach to </w:t>
-      </w:r>
-      <w:proofErr w:type="gramStart"/>
-      <w:r>
-        <w:t>you,</w:t>
-      </w:r>
-      <w:proofErr w:type="gramEnd"/>
-      <w:r>
-        <w:t xml:space="preserve"> seems to be, storing them in </w:t>
-      </w:r>
-      <w:proofErr w:type="spellStart"/>
+        <w:t>3 MooD</w:t>
+      </w:r>
+      <w:r>
+        <w:t xml:space="preserve">. Your employees have gone on summer vacation. But there is a problem in the application and you are on your own. So the problem is how to store the information for the players. The best approach to you, seems to be, storing them in </w:t>
+      </w:r>
       <w:r>
         <w:rPr>
           <w:b/>
         </w:rPr>
         <w:t>GameObjects</w:t>
       </w:r>
-      <w:proofErr w:type="spellEnd"/>
       <w:r>
         <w:t>.</w:t>
       </w:r>
@@ -8574,7 +8544,6 @@
         </w:numPr>
         <w:jc w:val="both"/>
       </w:pPr>
-      <w:proofErr w:type="spellStart"/>
       <w:r>
         <w:rPr>
           <w:b/>
@@ -8582,7 +8551,6 @@
         </w:rPr>
         <w:t>hashedPassword</w:t>
       </w:r>
-      <w:proofErr w:type="spellEnd"/>
     </w:p>
     <w:p>
       <w:pPr>
@@ -8613,7 +8581,6 @@
         </w:numPr>
         <w:jc w:val="both"/>
       </w:pPr>
-      <w:proofErr w:type="gramStart"/>
       <w:r>
         <w:rPr>
           <w:b/>
@@ -8621,7 +8588,6 @@
         </w:rPr>
         <w:t>special</w:t>
       </w:r>
-      <w:proofErr w:type="gramEnd"/>
       <w:r>
         <w:t xml:space="preserve"> </w:t>
       </w:r>
@@ -8635,8 +8601,6 @@
       <w:r>
         <w:t>.</w:t>
       </w:r>
-      <w:bookmarkStart w:id="8" w:name="_GoBack"/>
-      <w:bookmarkEnd w:id="8"/>
     </w:p>
     <w:p>
       <w:pPr>
@@ -8799,8 +8763,8 @@
         <w:spacing w:before="0" w:after="120"/>
         <w:jc w:val="both"/>
       </w:pPr>
-      <w:bookmarkStart w:id="9" w:name="__DdeLink__1787_123676840711"/>
-      <w:bookmarkEnd w:id="9"/>
+      <w:bookmarkStart w:id="8" w:name="__DdeLink__1787_123676840711"/>
+      <w:bookmarkEnd w:id="8"/>
       <w:r>
         <w:rPr>
           <w:rFonts w:eastAsia="MS Mincho"/>
@@ -8849,7 +8813,6 @@
         </w:rPr>
         <w:t>&lt;</w:t>
       </w:r>
-      <w:proofErr w:type="gramStart"/>
       <w:r>
         <w:rPr>
           <w:rFonts w:eastAsia="MS Mincho"/>
@@ -8859,7 +8822,6 @@
         </w:rPr>
         <w:t>username</w:t>
       </w:r>
-      <w:proofErr w:type="gramEnd"/>
       <w:r>
         <w:rPr>
           <w:rFonts w:eastAsia="MS Mincho"/>
@@ -9047,7 +9009,7 @@
         <w:spacing w:after="120"/>
         <w:jc w:val="both"/>
       </w:pPr>
-      <w:bookmarkStart w:id="10" w:name="__DdeLink__371_1713042484"/>
+      <w:bookmarkStart w:id="9" w:name="__DdeLink__371_1713042484"/>
       <w:r>
         <w:rPr>
           <w:rFonts w:eastAsia="MS Mincho"/>
@@ -9064,7 +9026,7 @@
         </w:rPr>
         <w:t>special points * level</w:t>
       </w:r>
-      <w:bookmarkEnd w:id="10"/>
+      <w:bookmarkEnd w:id="9"/>
       <w:r>
         <w:rPr>
           <w:rFonts w:eastAsia="MS Mincho"/>
@@ -9437,12 +9399,12 @@
               <w:spacing w:after="120" w:line="240" w:lineRule="auto"/>
               <w:jc w:val="both"/>
             </w:pPr>
-            <w:bookmarkStart w:id="11" w:name="__DdeLink__395_1354677231"/>
-            <w:bookmarkStart w:id="12" w:name="__DdeLink__367_1627272356"/>
-            <w:bookmarkStart w:id="13" w:name="__DdeLink__399_1354677231"/>
-            <w:bookmarkStart w:id="14" w:name="__DdeLink__376_1354677231"/>
-            <w:bookmarkStart w:id="15" w:name="__DdeLink__355_614054388"/>
-            <w:bookmarkEnd w:id="11"/>
+            <w:bookmarkStart w:id="10" w:name="__DdeLink__395_1354677231"/>
+            <w:bookmarkStart w:id="11" w:name="__DdeLink__367_1627272356"/>
+            <w:bookmarkStart w:id="12" w:name="__DdeLink__399_1354677231"/>
+            <w:bookmarkStart w:id="13" w:name="__DdeLink__376_1354677231"/>
+            <w:bookmarkStart w:id="14" w:name="__DdeLink__355_614054388"/>
+            <w:bookmarkEnd w:id="10"/>
             <w:r>
               <w:rPr>
                 <w:rFonts w:ascii="Consolas" w:eastAsia="MS Mincho" w:hAnsi="Consolas"/>
@@ -9450,9 +9412,15 @@
                 <w:bCs/>
                 <w:lang w:eastAsia="ja-JP"/>
               </w:rPr>
-              <w:t>"</w:t>
-            </w:r>
-            <w:proofErr w:type="spellStart"/>
+              <w:t xml:space="preserve">"KoHaH" </w:t>
+            </w:r>
+            <w:r>
+              <w:rPr>
+                <w:rFonts w:ascii="Consolas" w:eastAsia="MS Mincho" w:hAnsi="Consolas"/>
+                <w:lang w:eastAsia="ja-JP"/>
+              </w:rPr>
+              <w:t xml:space="preserve">| </w:t>
+            </w:r>
             <w:r>
               <w:rPr>
                 <w:rFonts w:ascii="Consolas" w:eastAsia="MS Mincho" w:hAnsi="Consolas"/>
@@ -9460,9 +9428,15 @@
                 <w:bCs/>
                 <w:lang w:eastAsia="ja-JP"/>
               </w:rPr>
-              <w:t>KoHaH</w:t>
-            </w:r>
-            <w:proofErr w:type="spellEnd"/>
+              <w:t>Demon</w:t>
+            </w:r>
+            <w:r>
+              <w:rPr>
+                <w:rFonts w:ascii="Consolas" w:eastAsia="MS Mincho" w:hAnsi="Consolas"/>
+                <w:lang w:eastAsia="ja-JP"/>
+              </w:rPr>
+              <w:t xml:space="preserve"> | </w:t>
+            </w:r>
             <w:r>
               <w:rPr>
                 <w:rFonts w:ascii="Consolas" w:eastAsia="MS Mincho" w:hAnsi="Consolas"/>
@@ -9470,51 +9444,19 @@
                 <w:bCs/>
                 <w:lang w:eastAsia="ja-JP"/>
               </w:rPr>
-              <w:t xml:space="preserve">" </w:t>
+              <w:t>100.0</w:t>
             </w:r>
             <w:r>
               <w:rPr>
                 <w:rFonts w:ascii="Consolas" w:eastAsia="MS Mincho" w:hAnsi="Consolas"/>
                 <w:lang w:eastAsia="ja-JP"/>
               </w:rPr>
-              <w:t xml:space="preserve">| </w:t>
-            </w:r>
-            <w:r>
-              <w:rPr>
-                <w:rFonts w:ascii="Consolas" w:eastAsia="MS Mincho" w:hAnsi="Consolas"/>
-                <w:b/>
-                <w:bCs/>
-                <w:lang w:eastAsia="ja-JP"/>
-              </w:rPr>
-              <w:t>Demon</w:t>
-            </w:r>
-            <w:r>
-              <w:rPr>
-                <w:rFonts w:ascii="Consolas" w:eastAsia="MS Mincho" w:hAnsi="Consolas"/>
-                <w:lang w:eastAsia="ja-JP"/>
-              </w:rPr>
               <w:t xml:space="preserve"> | </w:t>
             </w:r>
-            <w:r>
-              <w:rPr>
-                <w:rFonts w:ascii="Consolas" w:eastAsia="MS Mincho" w:hAnsi="Consolas"/>
-                <w:b/>
-                <w:bCs/>
-                <w:lang w:eastAsia="ja-JP"/>
-              </w:rPr>
-              <w:t>100.0</w:t>
-            </w:r>
-            <w:r>
-              <w:rPr>
-                <w:rFonts w:ascii="Consolas" w:eastAsia="MS Mincho" w:hAnsi="Consolas"/>
-                <w:lang w:eastAsia="ja-JP"/>
-              </w:rPr>
-              <w:t xml:space="preserve"> | </w:t>
-            </w:r>
+            <w:bookmarkEnd w:id="11"/>
             <w:bookmarkEnd w:id="12"/>
             <w:bookmarkEnd w:id="13"/>
             <w:bookmarkEnd w:id="14"/>
-            <w:bookmarkEnd w:id="15"/>
             <w:r>
               <w:rPr>
                 <w:rFonts w:ascii="Consolas" w:eastAsia="MS Mincho" w:hAnsi="Consolas"/>
@@ -9550,8 +9492,8 @@
               <w:spacing w:after="120" w:line="240" w:lineRule="auto"/>
               <w:jc w:val="both"/>
             </w:pPr>
-            <w:bookmarkStart w:id="16" w:name="__DdeLink__395_13546772311"/>
-            <w:bookmarkEnd w:id="16"/>
+            <w:bookmarkStart w:id="15" w:name="__DdeLink__395_13546772311"/>
+            <w:bookmarkEnd w:id="15"/>
           </w:p>
         </w:tc>
         <w:tc>
@@ -9597,27 +9539,7 @@
                 <w:bCs/>
                 <w:lang w:eastAsia="ja-JP"/>
               </w:rPr>
-              <w:t>""</w:t>
-            </w:r>
-            <w:proofErr w:type="spellStart"/>
-            <w:r>
-              <w:rPr>
-                <w:rFonts w:ascii="Consolas" w:eastAsia="MS Mincho" w:hAnsi="Consolas"/>
-                <w:b/>
-                <w:bCs/>
-                <w:lang w:eastAsia="ja-JP"/>
-              </w:rPr>
-              <w:t>KoHaH</w:t>
-            </w:r>
-            <w:proofErr w:type="spellEnd"/>
-            <w:r>
-              <w:rPr>
-                <w:rFonts w:ascii="Consolas" w:eastAsia="MS Mincho" w:hAnsi="Consolas"/>
-                <w:b/>
-                <w:bCs/>
-                <w:lang w:eastAsia="ja-JP"/>
-              </w:rPr>
-              <w:t>"" | "1519" -&gt; Demon</w:t>
+              <w:t>""KoHaH"" | "1519" -&gt; Demon</w:t>
             </w:r>
           </w:p>
           <w:p>
@@ -9707,27 +9629,7 @@
                 <w:bCs/>
                 <w:lang w:eastAsia="ja-JP"/>
               </w:rPr>
-              <w:t>"</w:t>
-            </w:r>
-            <w:proofErr w:type="spellStart"/>
-            <w:r>
-              <w:rPr>
-                <w:rFonts w:ascii="Consolas" w:eastAsia="MS Mincho" w:hAnsi="Consolas"/>
-                <w:b/>
-                <w:bCs/>
-                <w:lang w:eastAsia="ja-JP"/>
-              </w:rPr>
-              <w:t>Akasha</w:t>
-            </w:r>
-            <w:proofErr w:type="spellEnd"/>
-            <w:r>
-              <w:rPr>
-                <w:rFonts w:ascii="Consolas" w:eastAsia="MS Mincho" w:hAnsi="Consolas"/>
-                <w:b/>
-                <w:bCs/>
-                <w:lang w:eastAsia="ja-JP"/>
-              </w:rPr>
-              <w:t>" | Archangel | 5 | 100</w:t>
+              <w:t>"Akasha" | Archangel | 5 | 100</w:t>
             </w:r>
           </w:p>
         </w:tc>
@@ -9772,23 +9674,7 @@
                 <w:b/>
                 <w:bCs/>
               </w:rPr>
-              <w:t>""</w:t>
-            </w:r>
-            <w:proofErr w:type="spellStart"/>
-            <w:r>
-              <w:rPr>
-                <w:b/>
-                <w:bCs/>
-              </w:rPr>
-              <w:t>Akasha</w:t>
-            </w:r>
-            <w:proofErr w:type="spellEnd"/>
-            <w:r>
-              <w:rPr>
-                <w:b/>
-                <w:bCs/>
-              </w:rPr>
-              <w:t>"" | ""ahsakA"168" -&gt; Archangel</w:t>
+              <w:t>""Akasha"" | ""ahsakA"168" -&gt; Archangel</w:t>
             </w:r>
           </w:p>
           <w:p>
@@ -10047,7 +9933,6 @@
           <w:sz w:val="52"/>
         </w:rPr>
       </w:pPr>
-      <w:proofErr w:type="spellStart"/>
       <w:r>
         <w:rPr>
           <w:sz w:val="52"/>
@@ -10055,7 +9940,6 @@
         </w:rPr>
         <w:t>Exercises</w:t>
       </w:r>
-      <w:proofErr w:type="spellEnd"/>
       <w:r>
         <w:rPr>
           <w:sz w:val="52"/>
@@ -10320,14 +10204,12 @@
           <w:rStyle w:val="Heading3Char"/>
         </w:rPr>
       </w:pPr>
-      <w:proofErr w:type="spellStart"/>
       <w:r>
         <w:rPr>
           <w:rStyle w:val="Heading3Char"/>
         </w:rPr>
         <w:t>Input</w:t>
       </w:r>
-      <w:proofErr w:type="spellEnd"/>
     </w:p>
     <w:p>
       <w:pPr>
@@ -10755,14 +10637,12 @@
           <w:rStyle w:val="Heading3Char"/>
         </w:rPr>
       </w:pPr>
-      <w:proofErr w:type="spellStart"/>
       <w:r>
         <w:rPr>
           <w:rStyle w:val="Heading3Char"/>
         </w:rPr>
         <w:t>Output</w:t>
       </w:r>
-      <w:proofErr w:type="spellEnd"/>
     </w:p>
     <w:p>
       <w:pPr>
@@ -12632,7 +12512,6 @@
           <w:lang w:val="en-US"/>
         </w:rPr>
       </w:pPr>
-      <w:proofErr w:type="spellStart"/>
       <w:r>
         <w:rPr>
           <w:rStyle w:val="Heading3Char"/>
@@ -12642,19 +12521,7 @@
           <w:szCs w:val="22"/>
           <w:lang w:val="en-US"/>
         </w:rPr>
-        <w:t>DriveEmpty</w:t>
-      </w:r>
-      <w:proofErr w:type="spellEnd"/>
-      <w:r>
-        <w:rPr>
-          <w:rStyle w:val="Heading3Char"/>
-          <w:rFonts w:ascii="Consolas" w:hAnsi="Consolas"/>
-          <w:color w:val="000000" w:themeColor="text1"/>
-          <w:sz w:val="22"/>
-          <w:szCs w:val="22"/>
-          <w:lang w:val="en-US"/>
-        </w:rPr>
-        <w:t xml:space="preserve"> Bus {distance}</w:t>
+        <w:t>DriveEmpty Bus {distance}</w:t>
       </w:r>
     </w:p>
     <w:p>
@@ -12970,13 +12837,8 @@
         </w:rPr>
         <w:t xml:space="preserve">≤ 0 </w:t>
       </w:r>
-      <w:proofErr w:type="gramStart"/>
-      <w:r>
-        <w:t>print</w:t>
-      </w:r>
-      <w:proofErr w:type="gramEnd"/>
-      <w:r>
-        <w:t xml:space="preserve"> </w:t>
+      <w:r>
+        <w:t xml:space="preserve">print </w:t>
       </w:r>
       <w:r>
         <w:rPr>
@@ -13043,7 +12905,31 @@
           <w:szCs w:val="22"/>
           <w:lang w:val="en-US"/>
         </w:rPr>
-        <w:t>“Cannot fit in tank”</w:t>
+        <w:t>“Cannot fit</w:t>
+      </w:r>
+      <w:r>
+        <w:rPr>
+          <w:rStyle w:val="Heading3Char"/>
+          <w:rFonts w:eastAsia="Calibri"/>
+          <w:color w:val="00000A"/>
+          <w:sz w:val="22"/>
+          <w:szCs w:val="22"/>
+          <w:lang w:val="en-US"/>
+        </w:rPr>
+        <w:t xml:space="preserve"> fuel</w:t>
+      </w:r>
+      <w:bookmarkStart w:id="16" w:name="_GoBack"/>
+      <w:bookmarkEnd w:id="16"/>
+      <w:r>
+        <w:rPr>
+          <w:rStyle w:val="Heading3Char"/>
+          <w:rFonts w:eastAsia="Calibri"/>
+          <w:color w:val="00000A"/>
+          <w:sz w:val="22"/>
+          <w:szCs w:val="22"/>
+          <w:lang w:val="en-US"/>
+        </w:rPr>
+        <w:t xml:space="preserve"> in tank”</w:t>
       </w:r>
     </w:p>
     <w:p>
@@ -13726,19 +13612,11 @@
                 <w:rFonts w:ascii="Consolas" w:hAnsi="Consolas"/>
               </w:rPr>
             </w:pPr>
-            <w:proofErr w:type="spellStart"/>
             <w:r>
               <w:rPr>
                 <w:rFonts w:ascii="Consolas" w:hAnsi="Consolas"/>
               </w:rPr>
-              <w:t>DriveEmpty</w:t>
-            </w:r>
-            <w:proofErr w:type="spellEnd"/>
-            <w:r>
-              <w:rPr>
-                <w:rFonts w:ascii="Consolas" w:hAnsi="Consolas"/>
-              </w:rPr>
-              <w:t xml:space="preserve"> Bus 100</w:t>
+              <w:t>DriveEmpty Bus 100</w:t>
             </w:r>
           </w:p>
           <w:p>
@@ -14060,15 +13938,7 @@
         <w:ind w:firstLine="360"/>
       </w:pPr>
       <w:r>
-        <w:t xml:space="preserve">Your task is to create a class hierarchy like the picture below. All the classes except Vegetable, Meat, Mouse, Tiger, </w:t>
-      </w:r>
-      <w:proofErr w:type="gramStart"/>
-      <w:r>
-        <w:t>Cat</w:t>
-      </w:r>
-      <w:proofErr w:type="gramEnd"/>
-      <w:r>
-        <w:t xml:space="preserve"> &amp; Zebra should be abstract. </w:t>
+        <w:t xml:space="preserve">Your task is to create a class hierarchy like the picture below. All the classes except Vegetable, Meat, Mouse, Tiger, Cat &amp; Zebra should be abstract. </w:t>
       </w:r>
     </w:p>
     <w:p>
@@ -14154,97 +14024,13 @@
         <w:rPr>
           <w:b/>
         </w:rPr>
-        <w:t>{</w:t>
-      </w:r>
-      <w:proofErr w:type="spellStart"/>
-      <w:r>
-        <w:rPr>
-          <w:b/>
-        </w:rPr>
-        <w:t>AnimalType</w:t>
-      </w:r>
-      <w:proofErr w:type="spellEnd"/>
-      <w:r>
-        <w:rPr>
-          <w:b/>
-        </w:rPr>
-        <w:t>} {</w:t>
-      </w:r>
-      <w:proofErr w:type="spellStart"/>
-      <w:r>
-        <w:rPr>
-          <w:b/>
-        </w:rPr>
-        <w:t>AnimalName</w:t>
-      </w:r>
-      <w:proofErr w:type="spellEnd"/>
-      <w:r>
-        <w:rPr>
-          <w:b/>
-        </w:rPr>
-        <w:t>} {</w:t>
-      </w:r>
-      <w:proofErr w:type="spellStart"/>
-      <w:r>
-        <w:rPr>
-          <w:b/>
-        </w:rPr>
-        <w:t>AnimalWeight</w:t>
-      </w:r>
-      <w:proofErr w:type="spellEnd"/>
-      <w:r>
-        <w:rPr>
-          <w:b/>
-        </w:rPr>
-        <w:t>} {</w:t>
-      </w:r>
-      <w:proofErr w:type="spellStart"/>
-      <w:r>
-        <w:rPr>
-          <w:b/>
-        </w:rPr>
-        <w:t>AnimalLivingRegion</w:t>
-      </w:r>
-      <w:proofErr w:type="spellEnd"/>
-      <w:r>
-        <w:rPr>
-          <w:b/>
-        </w:rPr>
-        <w:t>} [{</w:t>
-      </w:r>
-      <w:proofErr w:type="spellStart"/>
-      <w:r>
-        <w:rPr>
-          <w:b/>
-        </w:rPr>
-        <w:t>CatBreed</w:t>
-      </w:r>
-      <w:proofErr w:type="spellEnd"/>
-      <w:r>
-        <w:rPr>
-          <w:b/>
-        </w:rPr>
-        <w:t>}</w:t>
+        <w:t>{AnimalType} {AnimalName} {AnimalWeight} {AnimalLivingRegion} [{CatBreed}</w:t>
       </w:r>
       <w:r>
         <w:rPr>
           <w:i/>
         </w:rPr>
-        <w:t xml:space="preserve"> = </w:t>
-      </w:r>
-      <w:proofErr w:type="gramStart"/>
-      <w:r>
-        <w:rPr>
-          <w:i/>
-        </w:rPr>
-        <w:t>Only</w:t>
-      </w:r>
-      <w:proofErr w:type="gramEnd"/>
-      <w:r>
-        <w:rPr>
-          <w:i/>
-        </w:rPr>
-        <w:t xml:space="preserve"> if its cat</w:t>
+        <w:t xml:space="preserve"> = Only if its cat</w:t>
       </w:r>
       <w:r>
         <w:rPr>
@@ -14266,14 +14052,12 @@
       <w:r>
         <w:t xml:space="preserve"> lines you will receive information about the food that you should give to the Animal. The line will consist of </w:t>
       </w:r>
-      <w:proofErr w:type="spellStart"/>
       <w:r>
         <w:rPr>
           <w:b/>
         </w:rPr>
         <w:t>FoodType</w:t>
       </w:r>
-      <w:proofErr w:type="spellEnd"/>
       <w:r>
         <w:t xml:space="preserve"> and </w:t>
       </w:r>
@@ -14336,29 +14120,7 @@
           <w:color w:val="000000"/>
           <w:szCs w:val="20"/>
         </w:rPr>
-        <w:t>{</w:t>
-      </w:r>
-      <w:proofErr w:type="spellStart"/>
-      <w:r>
-        <w:rPr>
-          <w:rFonts w:eastAsia="Times New Roman" w:cs="Courier New"/>
-          <w:b/>
-          <w:bCs/>
-          <w:color w:val="000000"/>
-          <w:szCs w:val="20"/>
-        </w:rPr>
-        <w:t>AnimalType</w:t>
-      </w:r>
-      <w:proofErr w:type="spellEnd"/>
-      <w:r>
-        <w:rPr>
-          <w:rFonts w:eastAsia="Times New Roman" w:cs="Courier New"/>
-          <w:b/>
-          <w:bCs/>
-          <w:color w:val="000000"/>
-          <w:szCs w:val="20"/>
-        </w:rPr>
-        <w:t>} are not eating that type of food!</w:t>
+        <w:t>{AnimalType} are not eating that type of food!</w:t>
       </w:r>
     </w:p>
     <w:p>
@@ -14536,118 +14298,32 @@
         <w:rPr>
           <w:b/>
         </w:rPr>
-        <w:t>{</w:t>
-      </w:r>
-      <w:proofErr w:type="spellStart"/>
-      <w:r>
-        <w:rPr>
-          <w:b/>
-        </w:rPr>
-        <w:t>AnimalType</w:t>
-      </w:r>
-      <w:proofErr w:type="spellEnd"/>
-      <w:r>
-        <w:rPr>
-          <w:b/>
-        </w:rPr>
-        <w:t>} [{</w:t>
-      </w:r>
-      <w:proofErr w:type="spellStart"/>
-      <w:r>
-        <w:rPr>
-          <w:b/>
-        </w:rPr>
-        <w:t>AnimalName</w:t>
-      </w:r>
-      <w:proofErr w:type="spellEnd"/>
-      <w:r>
-        <w:rPr>
-          <w:b/>
-        </w:rPr>
-        <w:t>}, {</w:t>
-      </w:r>
-      <w:proofErr w:type="spellStart"/>
-      <w:r>
-        <w:rPr>
-          <w:b/>
-        </w:rPr>
-        <w:t>CatBreed</w:t>
-      </w:r>
-      <w:proofErr w:type="spellEnd"/>
-      <w:r>
-        <w:rPr>
-          <w:b/>
-        </w:rPr>
-        <w:t xml:space="preserve">}, </w:t>
-      </w:r>
-      <w:r>
-        <w:rPr>
-          <w:b/>
-        </w:rPr>
-        <w:t>{</w:t>
-      </w:r>
-      <w:proofErr w:type="spellStart"/>
+        <w:t xml:space="preserve">{AnimalType} [{AnimalName}, {CatBreed}, </w:t>
+      </w:r>
+      <w:r>
+        <w:rPr>
+          <w:b/>
+        </w:rPr>
+        <w:t xml:space="preserve">{AnimalWeight}, </w:t>
+      </w:r>
+      <w:r>
+        <w:rPr>
+          <w:b/>
+        </w:rPr>
+        <w:t>{AnimalLivingRegion}, {FoodEaten}]</w:t>
+      </w:r>
+    </w:p>
+    <w:p/>
+    <w:p>
+      <w:r>
+        <w:t xml:space="preserve">Print all </w:t>
+      </w:r>
       <w:r>
         <w:rPr>
           <w:b/>
         </w:rPr>
         <w:t>AnimalWeight</w:t>
       </w:r>
-      <w:proofErr w:type="spellEnd"/>
-      <w:r>
-        <w:rPr>
-          <w:b/>
-        </w:rPr>
-        <w:t xml:space="preserve">}, </w:t>
-      </w:r>
-      <w:r>
-        <w:rPr>
-          <w:b/>
-        </w:rPr>
-        <w:t>{</w:t>
-      </w:r>
-      <w:proofErr w:type="spellStart"/>
-      <w:r>
-        <w:rPr>
-          <w:b/>
-        </w:rPr>
-        <w:t>AnimalLivingRegion</w:t>
-      </w:r>
-      <w:proofErr w:type="spellEnd"/>
-      <w:r>
-        <w:rPr>
-          <w:b/>
-        </w:rPr>
-        <w:t>}, {</w:t>
-      </w:r>
-      <w:proofErr w:type="spellStart"/>
-      <w:r>
-        <w:rPr>
-          <w:b/>
-        </w:rPr>
-        <w:t>FoodEaten</w:t>
-      </w:r>
-      <w:proofErr w:type="spellEnd"/>
-      <w:r>
-        <w:rPr>
-          <w:b/>
-        </w:rPr>
-        <w:t>}]</w:t>
-      </w:r>
-    </w:p>
-    <w:p/>
-    <w:p>
-      <w:r>
-        <w:t xml:space="preserve">Print all </w:t>
-      </w:r>
-      <w:proofErr w:type="spellStart"/>
-      <w:r>
-        <w:rPr>
-          <w:b/>
-        </w:rPr>
-        <w:t>AnimalWeight</w:t>
-      </w:r>
-      <w:proofErr w:type="spellEnd"/>
       <w:r>
         <w:rPr>
           <w:b/>
@@ -14662,24 +14338,14 @@
       <w:r>
         <w:t xml:space="preserve">After you read information about the Animal and Food then invoke </w:t>
       </w:r>
-      <w:proofErr w:type="spellStart"/>
       <w:r>
         <w:rPr>
           <w:b/>
         </w:rPr>
         <w:t>makeSound</w:t>
       </w:r>
-      <w:proofErr w:type="spellEnd"/>
-      <w:r>
-        <w:t xml:space="preserve"> method of the current animal and then feed it. At the end print the whole object and </w:t>
-      </w:r>
-      <w:proofErr w:type="gramStart"/>
-      <w:r>
-        <w:t>proceed</w:t>
-      </w:r>
-      <w:proofErr w:type="gramEnd"/>
-      <w:r>
-        <w:t xml:space="preserve"> reading information about the next animal/food. The input will continue until you receive “</w:t>
+      <w:r>
+        <w:t xml:space="preserve"> method of the current animal and then feed it. At the end print the whole object and proceed reading information about the next animal/food. The input will continue until you receive “</w:t>
       </w:r>
       <w:r>
         <w:rPr>
@@ -14851,11 +14517,9 @@
             <w:pPr>
               <w:spacing w:after="0" w:line="240" w:lineRule="auto"/>
             </w:pPr>
-            <w:proofErr w:type="spellStart"/>
             <w:r>
               <w:t>Meowwww</w:t>
             </w:r>
-            <w:proofErr w:type="spellEnd"/>
           </w:p>
           <w:p>
             <w:pPr>
@@ -14967,15 +14631,7 @@
               <w:spacing w:after="0" w:line="240" w:lineRule="auto"/>
             </w:pPr>
             <w:r>
-              <w:t>Tiger[</w:t>
-            </w:r>
-            <w:proofErr w:type="spellStart"/>
-            <w:r>
-              <w:t>Typcho</w:t>
-            </w:r>
-            <w:proofErr w:type="spellEnd"/>
-            <w:r>
-              <w:t>, 167.7, Asia, 0]</w:t>
+              <w:t>Tiger[Typcho, 167.7, Asia, 0]</w:t>
             </w:r>
           </w:p>
         </w:tc>
@@ -15063,26 +14719,16 @@
             <w:pPr>
               <w:spacing w:after="0" w:line="240" w:lineRule="auto"/>
             </w:pPr>
-            <w:proofErr w:type="spellStart"/>
             <w:r>
               <w:t>Zs</w:t>
             </w:r>
-            <w:proofErr w:type="spellEnd"/>
           </w:p>
           <w:p>
             <w:pPr>
               <w:spacing w:after="0" w:line="240" w:lineRule="auto"/>
             </w:pPr>
             <w:r>
-              <w:t>Zebra[</w:t>
-            </w:r>
-            <w:proofErr w:type="spellStart"/>
-            <w:r>
-              <w:t>Doncho</w:t>
-            </w:r>
-            <w:proofErr w:type="spellEnd"/>
-            <w:r>
-              <w:t>, 500, Africa, 150]</w:t>
+              <w:t>Zebra[Doncho, 500, Africa, 150]</w:t>
             </w:r>
           </w:p>
         </w:tc>
@@ -17067,15 +16713,7 @@
     </w:p>
     <w:p>
       <w:r>
-        <w:t xml:space="preserve">Enhancements give </w:t>
-      </w:r>
-      <w:proofErr w:type="gramStart"/>
-      <w:r>
-        <w:t>a ship bonuses</w:t>
-      </w:r>
-      <w:proofErr w:type="gramEnd"/>
-      <w:r>
-        <w:t>. Enhancement effect (shields, fuel and damage) should be ap</w:t>
+        <w:t>Enhancements give a ship bonuses. Enhancement effect (shields, fuel and damage) should be ap</w:t>
       </w:r>
       <w:r>
         <w:rPr>
@@ -22364,7 +22002,7 @@
                   <w:rPr>
                     <w:noProof/>
                   </w:rPr>
-                  <w:t>9</w:t>
+                  <w:t>11</w:t>
                 </w:r>
                 <w:r>
                   <w:fldChar w:fldCharType="end"/>
@@ -26916,7 +26554,7 @@
 </file>
 
 <file path=customXml/itemProps1.xml><?xml version="1.0" encoding="utf-8"?>
-<ds:datastoreItem xmlns:ds="http://schemas.openxmlformats.org/officeDocument/2006/customXml" ds:itemID="{8F6D0C55-E459-468D-BF37-869B99FA0A30}">
+<ds:datastoreItem xmlns:ds="http://schemas.openxmlformats.org/officeDocument/2006/customXml" ds:itemID="{3928A321-AD84-4CEB-A2FA-3D5CB8CE7110}">
   <ds:schemaRefs>
     <ds:schemaRef ds:uri="http://schemas.openxmlformats.org/officeDocument/2006/bibliography"/>
   </ds:schemaRefs>

</xml_diff>